<commit_message>
final version of ab 1
</commit_message>
<xml_diff>
--- a/Arbeitsblatt1.docx
+++ b/Arbeitsblatt1.docx
@@ -26,11 +26,13 @@
         <w:t>Thema 38</w:t>
       </w:r>
       <w:r>
-        <w:t xml:space="preserve"> </w:t>
-      </w:r>
-      <w:r>
-        <w:t>Virtual Reality Traininig</w:t>
-      </w:r>
+        <w:t xml:space="preserve"> Virtual Reality </w:t>
+      </w:r>
+      <w:proofErr w:type="spellStart"/>
+      <w:r>
+        <w:t>Traininig</w:t>
+      </w:r>
+      <w:proofErr w:type="spellEnd"/>
     </w:p>
     <w:p/>
     <w:tbl>
@@ -109,8 +111,13 @@
             <w:tcW w:w="4531" w:type="dxa"/>
           </w:tcPr>
           <w:p>
+            <w:proofErr w:type="spellStart"/>
             <w:r>
-              <w:t>Khoa Dinh</w:t>
+              <w:t>Khoa</w:t>
+            </w:r>
+            <w:proofErr w:type="spellEnd"/>
+            <w:r>
+              <w:t xml:space="preserve"> Dinh</w:t>
             </w:r>
           </w:p>
         </w:tc>
@@ -122,8 +129,6 @@
             <w:r>
               <w:t>810406</w:t>
             </w:r>
-            <w:bookmarkStart w:id="0" w:name="_GoBack"/>
-            <w:bookmarkEnd w:id="0"/>
           </w:p>
         </w:tc>
       </w:tr>
@@ -154,18 +159,34 @@
           <w:tcPr>
             <w:tcW w:w="4531" w:type="dxa"/>
           </w:tcPr>
-          <w:p/>
+          <w:p>
+            <w:r>
+              <w:t xml:space="preserve">Philip </w:t>
+            </w:r>
+            <w:proofErr w:type="spellStart"/>
+            <w:r>
+              <w:t>Specic</w:t>
+            </w:r>
+            <w:proofErr w:type="spellEnd"/>
+          </w:p>
         </w:tc>
         <w:tc>
           <w:tcPr>
             <w:tcW w:w="4531" w:type="dxa"/>
           </w:tcPr>
-          <w:p/>
+          <w:p>
+            <w:r>
+              <w:t>810810</w:t>
+            </w:r>
+          </w:p>
         </w:tc>
       </w:tr>
     </w:tbl>
     <w:p/>
-    <w:p/>
+    <w:p>
+      <w:bookmarkStart w:id="0" w:name="_GoBack"/>
+      <w:bookmarkEnd w:id="0"/>
+    </w:p>
     <w:p>
       <w:r>
         <w:t>1)</w:t>
@@ -173,58 +194,135 @@
     </w:p>
     <w:p>
       <w:r>
-        <w:t xml:space="preserve">Beim Artikel war keine Digital Object Identifier (DOI) angegeben. </w:t>
-      </w:r>
-    </w:p>
-    <w:p>
-      <w:pPr>
-        <w:rPr>
-          <w:rStyle w:val="epub-sectionitem"/>
-        </w:rPr>
-      </w:pPr>
-      <w:r>
-        <w:t>Als Verlag ist die AIAA (American Institute of Aeronautics and Astronautics) angegeben. Die Suche auf deren Website aiaa.org nach dem Anfang des Titels „</w:t>
-      </w:r>
-      <w:r>
-        <w:t>Training astronauts</w:t>
-      </w:r>
+        <w:t xml:space="preserve">Beim Artikel war keine Digital </w:t>
+      </w:r>
+      <w:proofErr w:type="spellStart"/>
+      <w:r>
+        <w:t>Object</w:t>
+      </w:r>
+      <w:proofErr w:type="spellEnd"/>
+      <w:r>
+        <w:t xml:space="preserve"> Identifier (DOI) angegeben. </w:t>
+      </w:r>
+    </w:p>
+    <w:p>
+      <w:pPr>
+        <w:rPr>
+          <w:rStyle w:val="epub-sectionitem"/>
+        </w:rPr>
+      </w:pPr>
+      <w:r>
+        <w:t xml:space="preserve">Als Verlag ist die AIAA (American Institute </w:t>
+      </w:r>
+      <w:proofErr w:type="spellStart"/>
+      <w:r>
+        <w:t>of</w:t>
+      </w:r>
+      <w:proofErr w:type="spellEnd"/>
+      <w:r>
+        <w:t xml:space="preserve"> </w:t>
+      </w:r>
+      <w:proofErr w:type="spellStart"/>
+      <w:r>
+        <w:t>Aeronautics</w:t>
+      </w:r>
+      <w:proofErr w:type="spellEnd"/>
+      <w:r>
+        <w:t xml:space="preserve"> </w:t>
+      </w:r>
+      <w:proofErr w:type="spellStart"/>
+      <w:r>
+        <w:t>and</w:t>
+      </w:r>
+      <w:proofErr w:type="spellEnd"/>
+      <w:r>
+        <w:t xml:space="preserve"> </w:t>
+      </w:r>
+      <w:proofErr w:type="spellStart"/>
+      <w:r>
+        <w:t>Astronautics</w:t>
+      </w:r>
+      <w:proofErr w:type="spellEnd"/>
+      <w:r>
+        <w:t>) angegeben. Die Suche auf deren Website aiaa.org nach dem Anfang des Titels „</w:t>
+      </w:r>
+      <w:r>
+        <w:t xml:space="preserve">Training </w:t>
+      </w:r>
+      <w:proofErr w:type="spellStart"/>
+      <w:r>
+        <w:t>astronauts</w:t>
+      </w:r>
+      <w:proofErr w:type="spellEnd"/>
       <w:r>
         <w:t xml:space="preserve">“ ergab als ersten Treffer das </w:t>
       </w:r>
       <w:r>
-        <w:t xml:space="preserve">gesuchte paper. Die angegebene doi: </w:t>
+        <w:t xml:space="preserve">gesuchte </w:t>
+      </w:r>
+      <w:proofErr w:type="spellStart"/>
+      <w:r>
+        <w:t>paper</w:t>
+      </w:r>
+      <w:proofErr w:type="spellEnd"/>
+      <w:r>
+        <w:t xml:space="preserve">. Die angegebene </w:t>
+      </w:r>
+      <w:proofErr w:type="spellStart"/>
+      <w:r>
+        <w:t>doi</w:t>
+      </w:r>
+      <w:proofErr w:type="spellEnd"/>
+      <w:r>
+        <w:t xml:space="preserve">: </w:t>
       </w:r>
       <w:hyperlink r:id="rId4" w:history="1">
         <w:r>
           <w:rPr>
             <w:rStyle w:val="Hyperlink"/>
           </w:rPr>
-          <w:t>htt</w:t>
-        </w:r>
-        <w:r>
-          <w:rPr>
-            <w:rStyle w:val="Hyperlink"/>
-          </w:rPr>
-          <w:t>p</w:t>
-        </w:r>
-        <w:r>
-          <w:rPr>
-            <w:rStyle w:val="Hyperlink"/>
-          </w:rPr>
-          <w:t>s://doi.org/10.2514/6.2020-0167</w:t>
+          <w:t>https://doi.org/10.2514/6.2020-0167</w:t>
         </w:r>
       </w:hyperlink>
       <w:r>
         <w:rPr>
           <w:rStyle w:val="epub-sectionitem"/>
         </w:rPr>
-        <w:t>. Hier gab es allerdings nur den Abstract. Ein Zugang war auch über das Hochschul VPN nicht möglich.</w:t>
-      </w:r>
-      <w:r>
-        <w:rPr>
-          <w:rStyle w:val="epub-sectionitem"/>
-        </w:rPr>
-        <w:t xml:space="preserve"> Über eine Suche mit google Scholar haben wir dann eine PDF des Papers gefunden.</w:t>
+        <w:t xml:space="preserve">. Hier gab es allerdings nur den Abstract. Ein Zugang war auch über das </w:t>
+      </w:r>
+      <w:proofErr w:type="spellStart"/>
+      <w:r>
+        <w:rPr>
+          <w:rStyle w:val="epub-sectionitem"/>
+        </w:rPr>
+        <w:t>Hochschul</w:t>
+      </w:r>
+      <w:proofErr w:type="spellEnd"/>
+      <w:r>
+        <w:rPr>
+          <w:rStyle w:val="epub-sectionitem"/>
+        </w:rPr>
+        <w:t xml:space="preserve"> VPN nicht möglich.</w:t>
+      </w:r>
+      <w:r>
+        <w:rPr>
+          <w:rStyle w:val="epub-sectionitem"/>
+        </w:rPr>
+        <w:t xml:space="preserve"> Über eine Suche mit </w:t>
+      </w:r>
+      <w:proofErr w:type="spellStart"/>
+      <w:r>
+        <w:rPr>
+          <w:rStyle w:val="epub-sectionitem"/>
+        </w:rPr>
+        <w:t>google</w:t>
+      </w:r>
+      <w:proofErr w:type="spellEnd"/>
+      <w:r>
+        <w:rPr>
+          <w:rStyle w:val="epub-sectionitem"/>
+        </w:rPr>
+        <w:t xml:space="preserve"> Scholar haben wir dann eine PDF des Papers gefunden.</w:t>
       </w:r>
     </w:p>
     <w:p>
@@ -257,7 +355,35 @@
         <w:rPr>
           <w:rStyle w:val="epub-sectionitem"/>
         </w:rPr>
-        <w:t xml:space="preserve">Was sind CRT Displays? - Cathode-ray tube(Kathodenstrahlröhre) ist eine Elektronenröhre, die mit </w:t>
+        <w:t xml:space="preserve">Was sind CRT Displays? - </w:t>
+      </w:r>
+      <w:proofErr w:type="spellStart"/>
+      <w:r>
+        <w:rPr>
+          <w:rStyle w:val="epub-sectionitem"/>
+        </w:rPr>
+        <w:t>Cathode-ray</w:t>
+      </w:r>
+      <w:proofErr w:type="spellEnd"/>
+      <w:r>
+        <w:rPr>
+          <w:rStyle w:val="epub-sectionitem"/>
+        </w:rPr>
+        <w:t xml:space="preserve"> </w:t>
+      </w:r>
+      <w:proofErr w:type="spellStart"/>
+      <w:r>
+        <w:rPr>
+          <w:rStyle w:val="epub-sectionitem"/>
+        </w:rPr>
+        <w:t>tube</w:t>
+      </w:r>
+      <w:proofErr w:type="spellEnd"/>
+      <w:r>
+        <w:rPr>
+          <w:rStyle w:val="epub-sectionitem"/>
+        </w:rPr>
+        <w:t xml:space="preserve">(Kathodenstrahlröhre) ist eine Elektronenröhre, die mit </w:t>
       </w:r>
       <w:r>
         <w:rPr>
@@ -282,7 +408,21 @@
         <w:rPr>
           <w:rStyle w:val="epub-sectionitem"/>
         </w:rPr>
-        <w:t>Was bedeutet VR HMD? - Head-Mounted Display ist ein auf d</w:t>
+        <w:t>Was bedeutet VR HMD? - Head-</w:t>
+      </w:r>
+      <w:proofErr w:type="spellStart"/>
+      <w:r>
+        <w:rPr>
+          <w:rStyle w:val="epub-sectionitem"/>
+        </w:rPr>
+        <w:t>Mounted</w:t>
+      </w:r>
+      <w:proofErr w:type="spellEnd"/>
+      <w:r>
+        <w:rPr>
+          <w:rStyle w:val="epub-sectionitem"/>
+        </w:rPr>
+        <w:t xml:space="preserve"> Display ist ein auf d</w:t>
       </w:r>
       <w:r>
         <w:rPr>
@@ -319,20 +459,112 @@
         <w:rPr>
           <w:rStyle w:val="epub-sectionitem"/>
         </w:rPr>
-        <w:t>Was sind lighthouses? - Lighthouse ist ein Laserbasiertes Positionsvervolgungssystem</w:t>
-      </w:r>
-    </w:p>
-    <w:p>
-      <w:pPr>
-        <w:rPr>
-          <w:rStyle w:val="epub-sectionitem"/>
-        </w:rPr>
-      </w:pPr>
-      <w:r>
-        <w:rPr>
-          <w:rStyle w:val="epub-sectionitem"/>
-        </w:rPr>
-        <w:t xml:space="preserve">Was bedeutet "heading "nadir" towards earth"? - "Auf kürzestem Weg zur Erde" </w:t>
+        <w:t xml:space="preserve">Was sind </w:t>
+      </w:r>
+      <w:proofErr w:type="spellStart"/>
+      <w:r>
+        <w:rPr>
+          <w:rStyle w:val="epub-sectionitem"/>
+        </w:rPr>
+        <w:t>lighthouses</w:t>
+      </w:r>
+      <w:proofErr w:type="spellEnd"/>
+      <w:r>
+        <w:rPr>
+          <w:rStyle w:val="epub-sectionitem"/>
+        </w:rPr>
+        <w:t xml:space="preserve">? - </w:t>
+      </w:r>
+      <w:proofErr w:type="spellStart"/>
+      <w:r>
+        <w:rPr>
+          <w:rStyle w:val="epub-sectionitem"/>
+        </w:rPr>
+        <w:t>Lighthouse</w:t>
+      </w:r>
+      <w:proofErr w:type="spellEnd"/>
+      <w:r>
+        <w:rPr>
+          <w:rStyle w:val="epub-sectionitem"/>
+        </w:rPr>
+        <w:t xml:space="preserve"> ist ein Laserbasiertes </w:t>
+      </w:r>
+      <w:proofErr w:type="spellStart"/>
+      <w:r>
+        <w:rPr>
+          <w:rStyle w:val="epub-sectionitem"/>
+        </w:rPr>
+        <w:t>Positionsvervolgungssystem</w:t>
+      </w:r>
+      <w:proofErr w:type="spellEnd"/>
+    </w:p>
+    <w:p>
+      <w:pPr>
+        <w:rPr>
+          <w:rStyle w:val="epub-sectionitem"/>
+        </w:rPr>
+      </w:pPr>
+      <w:r>
+        <w:rPr>
+          <w:rStyle w:val="epub-sectionitem"/>
+        </w:rPr>
+        <w:t>Was bedeutet "</w:t>
+      </w:r>
+      <w:proofErr w:type="spellStart"/>
+      <w:r>
+        <w:rPr>
+          <w:rStyle w:val="epub-sectionitem"/>
+        </w:rPr>
+        <w:t>heading</w:t>
+      </w:r>
+      <w:proofErr w:type="spellEnd"/>
+      <w:r>
+        <w:rPr>
+          <w:rStyle w:val="epub-sectionitem"/>
+        </w:rPr>
+        <w:t xml:space="preserve"> "</w:t>
+      </w:r>
+      <w:proofErr w:type="spellStart"/>
+      <w:r>
+        <w:rPr>
+          <w:rStyle w:val="epub-sectionitem"/>
+        </w:rPr>
+        <w:t>nadir</w:t>
+      </w:r>
+      <w:proofErr w:type="spellEnd"/>
+      <w:r>
+        <w:rPr>
+          <w:rStyle w:val="epub-sectionitem"/>
+        </w:rPr>
+        <w:t xml:space="preserve">" </w:t>
+      </w:r>
+      <w:proofErr w:type="spellStart"/>
+      <w:r>
+        <w:rPr>
+          <w:rStyle w:val="epub-sectionitem"/>
+        </w:rPr>
+        <w:t>towards</w:t>
+      </w:r>
+      <w:proofErr w:type="spellEnd"/>
+      <w:r>
+        <w:rPr>
+          <w:rStyle w:val="epub-sectionitem"/>
+        </w:rPr>
+        <w:t xml:space="preserve"> </w:t>
+      </w:r>
+      <w:proofErr w:type="spellStart"/>
+      <w:r>
+        <w:rPr>
+          <w:rStyle w:val="epub-sectionitem"/>
+        </w:rPr>
+        <w:t>earth</w:t>
+      </w:r>
+      <w:proofErr w:type="spellEnd"/>
+      <w:r>
+        <w:rPr>
+          <w:rStyle w:val="epub-sectionitem"/>
+        </w:rPr>
+        <w:t xml:space="preserve">"? - "Auf kürzestem Weg zur Erde" </w:t>
       </w:r>
     </w:p>
     <w:p>
@@ -378,84 +610,48 @@
       <w:r>
         <w:rPr>
           <w:color w:val="000000" w:themeColor="text1"/>
-          <w:lang w:val="en-US"/>
         </w:rPr>
         <w:t xml:space="preserve">Das Paper </w:t>
       </w:r>
       <w:r>
         <w:rPr>
           <w:color w:val="000000" w:themeColor="text1"/>
-          <w:lang w:val="en-US"/>
         </w:rPr>
         <w:t>wurde</w:t>
       </w:r>
       <w:r>
         <w:rPr>
           <w:color w:val="000000" w:themeColor="text1"/>
-          <w:lang w:val="en-US"/>
         </w:rPr>
         <w:t xml:space="preserve"> </w:t>
       </w:r>
       <w:r>
         <w:rPr>
           <w:color w:val="000000" w:themeColor="text1"/>
-          <w:lang w:val="en-US"/>
         </w:rPr>
         <w:t>im</w:t>
       </w:r>
       <w:r>
         <w:rPr>
           <w:color w:val="000000" w:themeColor="text1"/>
-          <w:lang w:val="en-US"/>
         </w:rPr>
         <w:t xml:space="preserve"> </w:t>
       </w:r>
       <w:r>
         <w:rPr>
           <w:color w:val="000000" w:themeColor="text1"/>
-          <w:lang w:val="en-US"/>
-        </w:rPr>
-        <w:t xml:space="preserve">Virtual </w:t>
-      </w:r>
-      <w:r>
-        <w:rPr>
-          <w:color w:val="000000" w:themeColor="text1"/>
-          <w:lang w:val="en-US"/>
-        </w:rPr>
-        <w:t xml:space="preserve">Reality Training Lab (VRL) </w:t>
-      </w:r>
-      <w:r>
-        <w:rPr>
-          <w:color w:val="000000" w:themeColor="text1"/>
-          <w:lang w:val="en-US"/>
-        </w:rPr>
-        <w:t>am</w:t>
-      </w:r>
-      <w:r>
-        <w:rPr>
-          <w:color w:val="000000" w:themeColor="text1"/>
-          <w:lang w:val="en-US"/>
-        </w:rPr>
-        <w:t xml:space="preserve"> NASA Johnson Space Center</w:t>
-      </w:r>
-      <w:r>
-        <w:rPr>
-          <w:color w:val="000000" w:themeColor="text1"/>
-          <w:lang w:val="en-US"/>
-        </w:rPr>
-        <w:t xml:space="preserve"> </w:t>
-      </w:r>
-      <w:r>
-        <w:rPr>
-          <w:color w:val="000000" w:themeColor="text1"/>
-          <w:lang w:val="en-US"/>
-        </w:rPr>
-        <w:t>geschrieben</w:t>
-      </w:r>
-      <w:r>
-        <w:rPr>
-          <w:color w:val="000000" w:themeColor="text1"/>
-          <w:lang w:val="en-US"/>
+        </w:rPr>
+        <w:t>Virtual Reality Training Lab (VRL) am NASA Johnson Space Center</w:t>
+      </w:r>
+      <w:r>
+        <w:rPr>
+          <w:color w:val="000000" w:themeColor="text1"/>
+        </w:rPr>
+        <w:t xml:space="preserve"> geschrieben</w:t>
+      </w:r>
+      <w:r>
+        <w:rPr>
+          <w:color w:val="000000" w:themeColor="text1"/>
         </w:rPr>
         <w:t xml:space="preserve">. </w:t>
       </w:r>
@@ -538,7 +734,37 @@
         <w:rPr>
           <w:lang w:val="en-US"/>
         </w:rPr>
-        <w:t>Die Trainingsprogramme sind:</w:t>
+        <w:t xml:space="preserve">Die </w:t>
+      </w:r>
+      <w:proofErr w:type="spellStart"/>
+      <w:r>
+        <w:rPr>
+          <w:lang w:val="en-US"/>
+        </w:rPr>
+        <w:t>Trainingsprogramme</w:t>
+      </w:r>
+      <w:proofErr w:type="spellEnd"/>
+      <w:r>
+        <w:rPr>
+          <w:lang w:val="en-US"/>
+        </w:rPr>
+        <w:t xml:space="preserve"> </w:t>
+      </w:r>
+      <w:proofErr w:type="spellStart"/>
+      <w:proofErr w:type="gramStart"/>
+      <w:r>
+        <w:rPr>
+          <w:lang w:val="en-US"/>
+        </w:rPr>
+        <w:t>sind</w:t>
+      </w:r>
+      <w:proofErr w:type="spellEnd"/>
+      <w:proofErr w:type="gramEnd"/>
+      <w:r>
+        <w:rPr>
+          <w:lang w:val="en-US"/>
+        </w:rPr>
+        <w:t>:</w:t>
       </w:r>
     </w:p>
     <w:p>
@@ -557,7 +783,21 @@
         <w:rPr>
           <w:lang w:val="en-US"/>
         </w:rPr>
-        <w:t>Simplified Aid For EVA Rescue (SAFER) Training System</w:t>
+        <w:t xml:space="preserve">Simplified Aid </w:t>
+      </w:r>
+      <w:proofErr w:type="gramStart"/>
+      <w:r>
+        <w:rPr>
+          <w:lang w:val="en-US"/>
+        </w:rPr>
+        <w:t>For</w:t>
+      </w:r>
+      <w:proofErr w:type="gramEnd"/>
+      <w:r>
+        <w:rPr>
+          <w:lang w:val="en-US"/>
+        </w:rPr>
+        <w:t xml:space="preserve"> EVA Rescue (SAFER) Training System</w:t>
       </w:r>
     </w:p>
     <w:p>

</xml_diff>